<commit_message>
Uploaded Testing report + updated requiremenets
</commit_message>
<xml_diff>
--- a/reports/Student5/05 - Requirements - Student #5.docx
+++ b/reports/Student5/05 - Requirements - Student #5.docx
@@ -2126,7 +2126,13 @@
         <w:sdtEndPr/>
         <w:sdtContent>
           <w:r>
-            <w:t xml:space="preserve">    </w:t>
+            <w:t xml:space="preserve">  </w:t>
+          </w:r>
+          <w:r>
+            <w:t>X</w:t>
+          </w:r>
+          <w:r>
+            <w:t xml:space="preserve">  </w:t>
           </w:r>
         </w:sdtContent>
       </w:sdt>
@@ -2216,7 +2222,13 @@
         <w:sdtEndPr/>
         <w:sdtContent>
           <w:r>
-            <w:t xml:space="preserve">    </w:t>
+            <w:t xml:space="preserve">  </w:t>
+          </w:r>
+          <w:r>
+            <w:t>X</w:t>
+          </w:r>
+          <w:r>
+            <w:t xml:space="preserve">  </w:t>
           </w:r>
         </w:sdtContent>
       </w:sdt>
@@ -2328,7 +2340,13 @@
         <w:sdtEndPr/>
         <w:sdtContent>
           <w:r>
-            <w:t xml:space="preserve">    </w:t>
+            <w:t xml:space="preserve"> </w:t>
+          </w:r>
+          <w:r>
+            <w:t>X</w:t>
+          </w:r>
+          <w:r>
+            <w:t xml:space="preserve">  </w:t>
           </w:r>
         </w:sdtContent>
       </w:sdt>
@@ -2417,7 +2435,13 @@
         <w:sdtEndPr/>
         <w:sdtContent>
           <w:r>
-            <w:t xml:space="preserve">    </w:t>
+            <w:t xml:space="preserve">  </w:t>
+          </w:r>
+          <w:r>
+            <w:t>X</w:t>
+          </w:r>
+          <w:r>
+            <w:t xml:space="preserve">  </w:t>
           </w:r>
         </w:sdtContent>
       </w:sdt>
@@ -2526,7 +2550,13 @@
         <w:sdtEndPr/>
         <w:sdtContent>
           <w:r>
-            <w:t xml:space="preserve">    </w:t>
+            <w:t xml:space="preserve">  </w:t>
+          </w:r>
+          <w:r>
+            <w:t>X</w:t>
+          </w:r>
+          <w:r>
+            <w:t xml:space="preserve">  </w:t>
           </w:r>
         </w:sdtContent>
       </w:sdt>
@@ -2570,6 +2600,9 @@
       </w:pPr>
       <w:sdt>
         <w:sdtPr>
+          <w:rPr>
+            <w:u w:val="single"/>
+          </w:rPr>
           <w:tag w:val="Verdict"/>
           <w:id w:val="-1278025583"/>
           <w:placeholder>
@@ -2581,7 +2614,22 @@
         <w:sdtEndPr/>
         <w:sdtContent>
           <w:r>
-            <w:t xml:space="preserve">    </w:t>
+            <w:rPr>
+              <w:u w:val="single"/>
+            </w:rPr>
+            <w:t xml:space="preserve"> </w:t>
+          </w:r>
+          <w:r>
+            <w:rPr>
+              <w:u w:val="single"/>
+            </w:rPr>
+            <w:t>X</w:t>
+          </w:r>
+          <w:r>
+            <w:rPr>
+              <w:u w:val="single"/>
+            </w:rPr>
+            <w:t xml:space="preserve">  </w:t>
           </w:r>
         </w:sdtContent>
       </w:sdt>
@@ -2615,7 +2663,13 @@
         <w:sdtEndPr/>
         <w:sdtContent>
           <w:r>
-            <w:t xml:space="preserve">    </w:t>
+            <w:t xml:space="preserve"> </w:t>
+          </w:r>
+          <w:r>
+            <w:t>X</w:t>
+          </w:r>
+          <w:r>
+            <w:t xml:space="preserve"> </w:t>
           </w:r>
         </w:sdtContent>
       </w:sdt>
@@ -3084,7 +3138,19 @@
             <w:rPr>
               <w:lang w:val="en-US"/>
             </w:rPr>
-            <w:t xml:space="preserve">    </w:t>
+            <w:t xml:space="preserve">  </w:t>
+          </w:r>
+          <w:r>
+            <w:rPr>
+              <w:lang w:val="en-US"/>
+            </w:rPr>
+            <w:t>X</w:t>
+          </w:r>
+          <w:r>
+            <w:rPr>
+              <w:lang w:val="en-US"/>
+            </w:rPr>
+            <w:t xml:space="preserve">  </w:t>
           </w:r>
         </w:sdtContent>
       </w:sdt>
@@ -3223,10 +3289,13 @@
         <w:sdtEndPr/>
         <w:sdtContent>
           <w:r>
-            <w:t xml:space="preserve">   </w:t>
+            <w:t xml:space="preserve">  </w:t>
           </w:r>
           <w:r>
             <w:t>X</w:t>
+          </w:r>
+          <w:r>
+            <w:t xml:space="preserve"> </w:t>
           </w:r>
           <w:r>
             <w:t xml:space="preserve"> </w:t>
@@ -9114,6 +9183,7 @@
     <w:rsid w:val="00C42E76"/>
     <w:rsid w:val="00C456B8"/>
     <w:rsid w:val="00C63AB0"/>
+    <w:rsid w:val="00CA6E4B"/>
     <w:rsid w:val="00CB72EA"/>
     <w:rsid w:val="00DD75B9"/>
     <w:rsid w:val="00E25325"/>

</xml_diff>